<commit_message>
More detail about Snapshot Serengeti
SS much more detail, some spelling/grammar fixes. Paragraph 2 of SS
important to consider
</commit_message>
<xml_diff>
--- a/main/DomainAnalysis.docx
+++ b/main/DomainAnalysis.docx
@@ -30,13 +30,8 @@
       </w:r>
     </w:p>
     <w:p>
-      <w:proofErr w:type="spellStart"/>
-      <w:r>
-        <w:t>MammalWeb's</w:t>
-      </w:r>
-      <w:proofErr w:type="spellEnd"/>
-      <w:r>
-        <w:t xml:space="preserve"> purpose is to collect information about wildlife in the UK and allow biol</w:t>
+      <w:r>
+        <w:t>MammalWeb's purpose is to collect information about wildlife in the UK and allow biol</w:t>
       </w:r>
       <w:r>
         <w:t>o</w:t>
@@ -74,15 +69,7 @@
     </w:p>
     <w:p>
       <w:r>
-        <w:t xml:space="preserve">The front end of </w:t>
-      </w:r>
-      <w:proofErr w:type="spellStart"/>
-      <w:r>
-        <w:t>MammalWeb</w:t>
-      </w:r>
-      <w:proofErr w:type="spellEnd"/>
-      <w:r>
-        <w:t xml:space="preserve"> at the moment is the website MammalWeb.org on which users can upload images from camera traps that they have set up in their local area. Anyone can then sign on as a 'spotter' </w:t>
+        <w:t xml:space="preserve">The front end of MammalWeb at the moment is the website MammalWeb.org on which users can upload images from camera traps that they have set up in their local area. Anyone can then sign on as a 'spotter' </w:t>
       </w:r>
       <w:r>
         <w:t>and</w:t>
@@ -105,45 +92,34 @@
         <w:t>these</w:t>
       </w:r>
       <w:r>
-        <w:t xml:space="preserve"> classifications is not well </w:t>
-      </w:r>
-      <w:proofErr w:type="spellStart"/>
-      <w:r>
-        <w:t>implememted</w:t>
-      </w:r>
-      <w:proofErr w:type="spellEnd"/>
-      <w:r>
-        <w:t xml:space="preserve"> - the data dump </w:t>
-      </w:r>
-      <w:proofErr w:type="gramStart"/>
-      <w:r>
-        <w:t>we</w:t>
-      </w:r>
-      <w:proofErr w:type="gramEnd"/>
-      <w:r>
-        <w:t xml:space="preserve"> </w:t>
-      </w:r>
-      <w:proofErr w:type="spellStart"/>
-      <w:r>
-        <w:t>recieved</w:t>
-      </w:r>
-      <w:proofErr w:type="spellEnd"/>
-      <w:r>
-        <w:t xml:space="preserve"> contained data from a little over 20000 photos with nearly 90000 individual classifications and there is no automated system in place for removing 'bad' information and condensing the useful data into a f</w:t>
+        <w:t xml:space="preserve"> classifications is not well impleme</w:t>
+      </w:r>
+      <w:r>
+        <w:t>n</w:t>
+      </w:r>
+      <w:r>
+        <w:t>ted - the data dump we recieved contained data from a little over 20000 photos with nearly 90000 individual classifications and there is no automated system in place for removing 'bad' information and condensing the useful data into a f</w:t>
       </w:r>
       <w:r>
         <w:t>orm that is easier to use for t</w:t>
       </w:r>
       <w:r>
-        <w:t xml:space="preserve">he biologists. Conclusions that have so far been drawn from the collected data </w:t>
-      </w:r>
-      <w:proofErr w:type="gramStart"/>
-      <w:r>
-        <w:t>has</w:t>
-      </w:r>
-      <w:proofErr w:type="gramEnd"/>
-      <w:r>
-        <w:t xml:space="preserve"> been done manually</w:t>
+        <w:t xml:space="preserve">he biologists. </w:t>
+      </w:r>
+      <w:r>
+        <w:t xml:space="preserve">Any use of </w:t>
+      </w:r>
+      <w:r>
+        <w:t>the collected data</w:t>
+      </w:r>
+      <w:r>
+        <w:t xml:space="preserve"> so far</w:t>
+      </w:r>
+      <w:r>
+        <w:t xml:space="preserve"> has been done </w:t>
+      </w:r>
+      <w:r>
+        <w:t>by manually parsing the data</w:t>
       </w:r>
       <w:r>
         <w:t>.</w:t>
@@ -154,15 +130,7 @@
         <w:t xml:space="preserve">We have been provided with an algorithm designed to aggregate data collected in citizen scientist projects as outlined in Swanson et al. (2015). </w:t>
       </w:r>
       <w:r>
-        <w:t xml:space="preserve">To summarize, the algorithm classifies a photo as being whatever the most common species that has been classified is. For example, if 8 </w:t>
-      </w:r>
-      <w:proofErr w:type="gramStart"/>
-      <w:r>
-        <w:t>classification</w:t>
-      </w:r>
-      <w:proofErr w:type="gramEnd"/>
-      <w:r>
-        <w:t xml:space="preserve"> of deer, 3 of horse and 1 of </w:t>
+        <w:t xml:space="preserve">To summarize, the algorithm classifies a photo as being whatever the most common species that has been classified is. For example, if 8 classification of deer, 3 of horse and 1 of </w:t>
       </w:r>
       <w:r>
         <w:t>nothing here</w:t>
@@ -182,32 +150,14 @@
           <w:numId w:val="1"/>
         </w:numPr>
       </w:pPr>
-      <w:proofErr w:type="spellStart"/>
-      <w:r>
-        <w:t>Eveness</w:t>
-      </w:r>
-      <w:proofErr w:type="spellEnd"/>
+      <w:r>
+        <w:t>Evenness</w:t>
+      </w:r>
       <w:r>
         <w:t xml:space="preserve">: </w:t>
       </w:r>
       <w:r>
-        <w:t xml:space="preserve">All non-blank classifications are used in </w:t>
-      </w:r>
-      <w:proofErr w:type="spellStart"/>
-      <w:r>
-        <w:t>Pielou’s</w:t>
-      </w:r>
-      <w:proofErr w:type="spellEnd"/>
-      <w:r>
-        <w:t xml:space="preserve"> </w:t>
-      </w:r>
-      <w:proofErr w:type="spellStart"/>
-      <w:r>
-        <w:t>eveness</w:t>
-      </w:r>
-      <w:proofErr w:type="spellEnd"/>
-      <w:r>
-        <w:t xml:space="preserve"> index to calculate this.</w:t>
+        <w:t>All non-blank classifications are used in Pielou’s eveness index to calculate this.</w:t>
       </w:r>
       <w:r>
         <w:t xml:space="preserve"> The formula is </w:t>
@@ -217,13 +167,7 @@
           <w:rPr>
             <w:rFonts w:ascii="Cambria Math" w:hAnsi="Cambria Math"/>
           </w:rPr>
-          <m:t>-</m:t>
-        </m:r>
-        <m:r>
-          <w:rPr>
-            <w:rFonts w:ascii="Cambria Math" w:hAnsi="Cambria Math"/>
-          </w:rPr>
-          <m:t>(</m:t>
+          <m:t>-(</m:t>
         </m:r>
         <m:nary>
           <m:naryPr>
@@ -365,21 +309,7 @@
         <w:rPr>
           <w:rFonts w:eastAsiaTheme="minorEastAsia"/>
         </w:rPr>
-        <w:t xml:space="preserve">classified as being present (2 in the example given) and pi is the proportion of total classifications for species </w:t>
-      </w:r>
-      <w:proofErr w:type="spellStart"/>
-      <w:r>
-        <w:rPr>
-          <w:rFonts w:eastAsiaTheme="minorEastAsia"/>
-        </w:rPr>
-        <w:t>i</w:t>
-      </w:r>
-      <w:proofErr w:type="spellEnd"/>
-      <w:r>
-        <w:rPr>
-          <w:rFonts w:eastAsiaTheme="minorEastAsia"/>
-        </w:rPr>
-        <w:t xml:space="preserve"> (8/11 and 3/11 in the example- remember that blanks are ignored here)</w:t>
+        <w:t>classified as being present (2 in the example given) and pi is the proportion of total classifications for species i (8/11 and 3/11 in the example- remember that blanks are ignored here)</w:t>
       </w:r>
       <w:r>
         <w:rPr>
@@ -421,15 +351,7 @@
         <w:t xml:space="preserve"> The fraction of “nothing here” classifications for an image that has an aggregate </w:t>
       </w:r>
       <w:r>
-        <w:t>classification that is not “</w:t>
-      </w:r>
-      <w:proofErr w:type="gramStart"/>
-      <w:r>
-        <w:t>nothing</w:t>
-      </w:r>
-      <w:proofErr w:type="gramEnd"/>
-      <w:r>
-        <w:t>”. The above example would have fractional blanks of 1/12</w:t>
+        <w:t>classification that is not “nothing”. The above example would have fractional blanks of 1/12</w:t>
       </w:r>
     </w:p>
     <w:p>
@@ -447,11 +369,23 @@
         <w:t>The fraction of classifications that support the aggregate answer (in the above example it would be 2/3)</w:t>
       </w:r>
     </w:p>
-    <w:p/>
-    <w:p/>
-    <w:p/>
-    <w:p/>
-    <w:p/>
+    <w:p>
+      <w:r>
+        <w:t xml:space="preserve">In general, the Swanson paper says that </w:t>
+      </w:r>
+      <w:r>
+        <w:t>the number of classifications required for an accurate aggregate answer is quite low. For easy to identify species, after only around 3 classifications the aggregate answer has an extremely high level of accuracy if the evenness is low. For more difficult species after around 10 classifications the aggregate is fairly likely to be accurate, but for these species even increasing the number of classifications does not improve the aggregate’s likelihood of being correct</w:t>
+      </w:r>
+      <w:r>
+        <w:t xml:space="preserve"> very much. We have not been given </w:t>
+      </w:r>
+      <w:r>
+        <w:t>a ‘gold standard’ set of data so calculating which species are easy</w:t>
+      </w:r>
+      <w:r>
+        <w:t xml:space="preserve"> and which are difficult will not be possible.</w:t>
+      </w:r>
+    </w:p>
     <w:p>
       <w:r>
         <w:rPr>
@@ -469,56 +403,85 @@
     </w:p>
     <w:p>
       <w:r>
-        <w:t>A closely related system would be Snapshot Serengeti where a very similar system of uploading and classifying camera trap photos by citizen scientists is in place.</w:t>
-      </w:r>
-    </w:p>
-    <w:p/>
-    <w:p>
-      <w:proofErr w:type="spellStart"/>
-      <w:r>
-        <w:t>Zooniverse</w:t>
-      </w:r>
-      <w:proofErr w:type="spellEnd"/>
-      <w:r>
-        <w:t xml:space="preserve"> is another similar system, although it is not as closely related to </w:t>
-      </w:r>
-      <w:proofErr w:type="spellStart"/>
-      <w:r>
-        <w:t>Mammalweb</w:t>
-      </w:r>
-      <w:proofErr w:type="spellEnd"/>
-      <w:r>
-        <w:t xml:space="preserve"> as Snapshot Serengeti. </w:t>
-      </w:r>
-      <w:proofErr w:type="spellStart"/>
-      <w:r>
-        <w:t>Zooniverse</w:t>
-      </w:r>
-      <w:proofErr w:type="spellEnd"/>
-      <w:r>
-        <w:t xml:space="preserve"> is a massive compendium of varied scientific projects from wildlife surveying very similar to </w:t>
-      </w:r>
-      <w:proofErr w:type="spellStart"/>
-      <w:r>
-        <w:t>MammalWeb</w:t>
-      </w:r>
-      <w:proofErr w:type="spellEnd"/>
-      <w:r>
-        <w:t xml:space="preserve">/Snapshot Serengeti to astronomical research on distant galaxies and research on weather and climate. The similarity with </w:t>
-      </w:r>
-      <w:proofErr w:type="spellStart"/>
-      <w:r>
-        <w:t>MammalWeb</w:t>
-      </w:r>
-      <w:proofErr w:type="spellEnd"/>
-      <w:r>
-        <w:t xml:space="preserve"> comes from the use of citizen scientists to process data on scales far beyond what can be effic</w:t>
+        <w:t>A closely related sys</w:t>
+      </w:r>
+      <w:r>
+        <w:t xml:space="preserve">tem would be Snapshot Serengeti (SS) </w:t>
+      </w:r>
+      <w:r>
+        <w:t>where a very similar system of uploading and classifying camera trap photos by citizen scientists is in place.</w:t>
+      </w:r>
+      <w:r>
+        <w:t xml:space="preserve"> SS</w:t>
+      </w:r>
+      <w:r>
+        <w:t xml:space="preserve"> went through a couple of slight variants for their plurality algorithm. Initially</w:t>
+      </w:r>
+      <w:r>
+        <w:t>, a species was made the aggregate classification if it had &gt;=50% of the overall classifications</w:t>
+      </w:r>
+      <w:r>
+        <w:t>. This gave a classification for 96% of the images captured and for these 57% were unanimous and 84% had at least ¾ fraction support.</w:t>
+      </w:r>
+      <w:r>
+        <w:t xml:space="preserve"> A later refinement of the algorithm made it closer to what we will be using by saying that the most picked animal was classified as the aggregate classification ie. If there were 10 Impala, 4 Thomson Gazelle and 7 Dik</w:t>
+      </w:r>
+      <w:r>
+        <w:t xml:space="preserve"> </w:t>
+      </w:r>
+      <w:r>
+        <w:t>Dik classifications, the older version of the algorithm would not give an aggregate answer but the newer one (and Swanson’s) would say that the photo was of an impala.</w:t>
+      </w:r>
+      <w:r>
+        <w:t xml:space="preserve"> </w:t>
+      </w:r>
+      <w:r>
+        <w:t xml:space="preserve"> </w:t>
+      </w:r>
+      <w:r>
+        <w:t>This meant that almost 97% of images received a classification but there were a few more errors.</w:t>
+      </w:r>
+      <w:r>
+        <w:t xml:space="preserve"> </w:t>
+      </w:r>
+    </w:p>
+    <w:p>
+      <w:r>
+        <w:t>The most important things to note about SS’ plurality algorithm is that they had a group of experts create a set of definite classifications and the algorithm agreed with these expert classifications on 95.8% of photos.</w:t>
+      </w:r>
+      <w:r>
+        <w:t xml:space="preserve"> This is similar to the certainty percentages given by Swanson for the results of his algorithm.</w:t>
+      </w:r>
+      <w:r>
+        <w:t xml:space="preserve"> Another potentially important point is that all of the images used for aggregate classifications had received at least 10 separate classifications.</w:t>
+      </w:r>
+      <w:r>
+        <w:t xml:space="preserve"> Initially photos with less than this were used however it led to very inaccurate results for some photos where animals that weren’t present were nevertheless identified as being there.</w:t>
+      </w:r>
+    </w:p>
+    <w:p>
+      <w:r>
+        <w:t>Turns out snapshot is one of the projects running on zooniverse (probably don</w:t>
+      </w:r>
+      <w:r>
+        <w:t>’</w:t>
+      </w:r>
+      <w:r>
+        <w:t>t need to say much/anything)</w:t>
+      </w:r>
+    </w:p>
+    <w:p>
+      <w:r>
+        <w:t>Zooniverse is another similar system, although it is not as closely related to Mammalweb as Snapshot Serengeti. Zooniverse is a massive compendium of varied scientific projects from wildlife surveying very similar to MammalWeb/Snapshot Serengeti to astronomical research on distant galaxies and research on weather and climate. The similarity with MammalWeb comes from the use of citizen scientists to process data on scales far beyond what can be effic</w:t>
       </w:r>
       <w:r>
         <w:t>i</w:t>
       </w:r>
       <w:r>
         <w:t>ently realised with a small number of trained scientists.</w:t>
+      </w:r>
+      <w:r>
+        <w:t xml:space="preserve"> </w:t>
       </w:r>
     </w:p>
     <w:sectPr>

</xml_diff>